<commit_message>
adding changes to email to fix typos
</commit_message>
<xml_diff>
--- a/Documentation/BranchEmailResponse.docx
+++ b/Documentation/BranchEmailResponse.docx
@@ -59,7 +59,19 @@
         <w:rPr>
           <w:rtl w:val="0"/>
         </w:rPr>
-        <w:t xml:space="preserve"> Per your request, I've gone ahead and implement a </w:t>
+        <w:t xml:space="preserve"> Per your request, I've gone ahead and implement</w:t>
+      </w:r>
+      <w:r>
+        <w:rPr>
+          <w:rtl w:val="0"/>
+        </w:rPr>
+        <w:t>ed</w:t>
+      </w:r>
+      <w:r>
+        <w:rPr>
+          <w:rtl w:val="0"/>
+        </w:rPr>
+        <w:t xml:space="preserve"> a </w:t>
       </w:r>
       <w:r>
         <w:rPr>
@@ -311,7 +323,7 @@
         <w:rPr>
           <w:rtl w:val="0"/>
         </w:rPr>
-        <w:t>Some familiarity with git/GitHub will also be helpful in order to clone the repo where Branchsters is located as well as if you</w:t>
+        <w:t>Some familiarity with git/GitHub will also be helpful in order to clone the repo where Branchsters is located, as well as if you</w:t>
       </w:r>
       <w:r>
         <w:rPr>
@@ -5601,7 +5613,7 @@
         <w:rPr>
           <w:rtl w:val="0"/>
         </w:rPr>
-        <w:t>d like or use standard events, more detail on types of events can be found in the guide mentioned before.</w:t>
+        <w:t>d like or use standard events, more detail on types of events can be found in the guide mentioned above.</w:t>
       </w:r>
     </w:p>
     <w:p>

</xml_diff>

<commit_message>
adding last chabges: && gpm
</commit_message>
<xml_diff>
--- a/Documentation/BranchEmailResponse.docx
+++ b/Documentation/BranchEmailResponse.docx
@@ -695,7 +695,7 @@
           <w:rtl w:val="0"/>
           <w:lang w:val="en-US"/>
         </w:rPr>
-        <w:t>First things first:</w:t>
+        <w:t>First things first</w:t>
       </w:r>
     </w:p>
     <w:p>
@@ -871,6 +871,10 @@
     <w:p>
       <w:pPr>
         <w:pStyle w:val="Body"/>
+        <w:numPr>
+          <w:ilvl w:val="0"/>
+          <w:numId w:val="2"/>
+        </w:numPr>
         <w:bidi w:val="0"/>
       </w:pPr>
       <w:r>
@@ -1006,6 +1010,10 @@
     <w:p>
       <w:pPr>
         <w:pStyle w:val="Body"/>
+        <w:numPr>
+          <w:ilvl w:val="0"/>
+          <w:numId w:val="2"/>
+        </w:numPr>
         <w:bidi w:val="0"/>
       </w:pPr>
       <w:r>
@@ -1694,6 +1702,10 @@
     <w:p>
       <w:pPr>
         <w:pStyle w:val="Body"/>
+        <w:numPr>
+          <w:ilvl w:val="0"/>
+          <w:numId w:val="2"/>
+        </w:numPr>
         <w:bidi w:val="0"/>
       </w:pPr>
       <w:r>
@@ -3205,32 +3217,27 @@
     <w:p>
       <w:pPr>
         <w:pStyle w:val="Body"/>
-        <w:bidi w:val="0"/>
-        <w:rPr>
-          <w:color w:val="000000"/>
-        </w:rPr>
-      </w:pPr>
-      <w:r>
-        <w:rPr>
-          <w:color w:val="000000"/>
-          <w:rtl w:val="0"/>
-          <w:lang w:val="en-US"/>
+        <w:numPr>
+          <w:ilvl w:val="0"/>
+          <w:numId w:val="2"/>
+        </w:numPr>
+        <w:bidi w:val="0"/>
+      </w:pPr>
+      <w:r>
+        <w:rPr>
+          <w:rtl w:val="0"/>
         </w:rPr>
         <w:t>First, make sure Branch</w:t>
       </w:r>
       <w:r>
         <w:rPr>
-          <w:color w:val="000000"/>
-          <w:rtl w:val="0"/>
-          <w:lang w:val="en-US"/>
+          <w:rtl w:val="0"/>
         </w:rPr>
         <w:t>’</w:t>
       </w:r>
       <w:r>
         <w:rPr>
-          <w:color w:val="000000"/>
-          <w:rtl w:val="0"/>
-          <w:lang w:val="en-US"/>
+          <w:rtl w:val="0"/>
         </w:rPr>
         <w:t>s header file is added at the top of the file:</w:t>
       </w:r>
@@ -3349,6 +3356,10 @@
     <w:p>
       <w:pPr>
         <w:pStyle w:val="Body"/>
+        <w:numPr>
+          <w:ilvl w:val="0"/>
+          <w:numId w:val="2"/>
+        </w:numPr>
         <w:bidi w:val="0"/>
       </w:pPr>
       <w:r>
@@ -5635,20 +5646,30 @@
         <w:rPr>
           <w:b w:val="1"/>
           <w:bCs w:val="1"/>
-          <w:u w:val="single"/>
-          <w:rtl w:val="0"/>
-          <w:lang w:val="en-US"/>
-        </w:rPr>
-        <w:t>**Tracking the user viewed a page with additional state information:</w:t>
-      </w:r>
-    </w:p>
-    <w:p>
-      <w:pPr>
-        <w:pStyle w:val="Body"/>
+          <w:u w:val="none"/>
+          <w:rtl w:val="0"/>
+          <w:lang w:val="en-US"/>
+        </w:rPr>
+        <w:t>**</w:t>
+      </w:r>
+      <w:r>
         <w:rPr>
           <w:b w:val="1"/>
           <w:bCs w:val="1"/>
           <w:u w:val="single"/>
+          <w:rtl w:val="0"/>
+          <w:lang w:val="en-US"/>
+        </w:rPr>
+        <w:t>Tracking the user viewed a page with additional state information</w:t>
+      </w:r>
+    </w:p>
+    <w:p>
+      <w:pPr>
+        <w:pStyle w:val="Body"/>
+        <w:rPr>
+          <w:b w:val="1"/>
+          <w:bCs w:val="1"/>
+          <w:u w:val="single"/>
         </w:rPr>
       </w:pPr>
     </w:p>
@@ -5709,6 +5730,10 @@
     <w:p>
       <w:pPr>
         <w:pStyle w:val="Body"/>
+        <w:numPr>
+          <w:ilvl w:val="0"/>
+          <w:numId w:val="2"/>
+        </w:numPr>
         <w:bidi w:val="0"/>
       </w:pPr>
       <w:r>
@@ -5831,6 +5856,10 @@
     <w:p>
       <w:pPr>
         <w:pStyle w:val="Body"/>
+        <w:numPr>
+          <w:ilvl w:val="0"/>
+          <w:numId w:val="2"/>
+        </w:numPr>
         <w:bidi w:val="0"/>
       </w:pPr>
       <w:r>
@@ -8179,7 +8208,7 @@
           <w:rtl w:val="0"/>
           <w:lang w:val="en-US"/>
         </w:rPr>
-        <w:t>Obtaining a shortURL with parameters and displaying it:</w:t>
+        <w:t>Obtaining a shortURL with parameters and displaying it</w:t>
       </w:r>
     </w:p>
     <w:p>
@@ -9022,7 +9051,7 @@
           <w:rtl w:val="0"/>
           <w:lang w:val="en-US"/>
         </w:rPr>
-        <w:t>Sending an SMS message via button click and tracking delivery via Branch:</w:t>
+        <w:t>Sending an SMS message via button click and tracking delivery via Branch</w:t>
       </w:r>
     </w:p>
     <w:p>
@@ -9065,17 +9094,15 @@
     <w:p>
       <w:pPr>
         <w:pStyle w:val="Body"/>
-        <w:rPr>
-          <w:color w:val="000000"/>
-          <w:u w:val="single"/>
-        </w:rPr>
-      </w:pPr>
-      <w:r>
-        <w:rPr>
-          <w:color w:val="000000"/>
-          <w:u w:val="single"/>
-          <w:rtl w:val="0"/>
-          <w:lang w:val="en-US"/>
+        <w:numPr>
+          <w:ilvl w:val="0"/>
+          <w:numId w:val="2"/>
+        </w:numPr>
+        <w:bidi w:val="0"/>
+      </w:pPr>
+      <w:r>
+        <w:rPr>
+          <w:rtl w:val="0"/>
         </w:rPr>
         <w:t>Make sure the message headers are added at the top of the file:</w:t>
       </w:r>
@@ -9216,15 +9243,15 @@
     <w:p>
       <w:pPr>
         <w:pStyle w:val="Body"/>
-        <w:rPr>
-          <w:u w:val="single"/>
-        </w:rPr>
-      </w:pPr>
-      <w:r>
-        <w:rPr>
-          <w:u w:val="single"/>
-          <w:rtl w:val="0"/>
-          <w:lang w:val="en-US"/>
+        <w:numPr>
+          <w:ilvl w:val="0"/>
+          <w:numId w:val="2"/>
+        </w:numPr>
+        <w:bidi w:val="0"/>
+      </w:pPr>
+      <w:r>
+        <w:rPr>
+          <w:rtl w:val="0"/>
         </w:rPr>
         <w:t>To track the click:</w:t>
       </w:r>
@@ -12092,17 +12119,15 @@
     <w:p>
       <w:pPr>
         <w:pStyle w:val="Body"/>
-        <w:rPr>
-          <w:color w:val="000000"/>
-          <w:u w:val="single"/>
-        </w:rPr>
-      </w:pPr>
-      <w:r>
-        <w:rPr>
-          <w:color w:val="000000"/>
-          <w:u w:val="single"/>
-          <w:rtl w:val="0"/>
-          <w:lang w:val="en-US"/>
+        <w:numPr>
+          <w:ilvl w:val="0"/>
+          <w:numId w:val="2"/>
+        </w:numPr>
+        <w:bidi w:val="0"/>
+      </w:pPr>
+      <w:r>
+        <w:rPr>
+          <w:rtl w:val="0"/>
         </w:rPr>
         <w:t>To send the link via sms with parameters:</w:t>
       </w:r>
@@ -14850,17 +14875,15 @@
     <w:p>
       <w:pPr>
         <w:pStyle w:val="Body"/>
-        <w:rPr>
-          <w:color w:val="000000"/>
-          <w:u w:val="single"/>
-        </w:rPr>
-      </w:pPr>
-      <w:r>
-        <w:rPr>
-          <w:color w:val="000000"/>
-          <w:u w:val="single"/>
-          <w:rtl w:val="0"/>
-          <w:lang w:val="en-US"/>
+        <w:numPr>
+          <w:ilvl w:val="0"/>
+          <w:numId w:val="2"/>
+        </w:numPr>
+        <w:bidi w:val="0"/>
+      </w:pPr>
+      <w:r>
+        <w:rPr>
+          <w:rtl w:val="0"/>
         </w:rPr>
         <w:t>To confirm the sms share was successful:</w:t>
       </w:r>

</xml_diff>